<commit_message>
Tai lieu thuyet trinh
</commit_message>
<xml_diff>
--- a/ThuyetTrinh.docx
+++ b/ThuyetTrinh.docx
@@ -9,8 +9,14 @@
           <w:ilvl w:val="0"/>
           <w:numId w:val="1"/>
         </w:numPr>
-      </w:pPr>
-      <w:r>
+        <w:rPr>
+          <w:b/>
+        </w:rPr>
+      </w:pPr>
+      <w:r>
+        <w:rPr>
+          <w:b/>
+        </w:rPr>
         <w:t>Tại sao kiêm thử là cần thiết.</w:t>
       </w:r>
     </w:p>
@@ -208,8 +214,14 @@
           <w:ilvl w:val="0"/>
           <w:numId w:val="1"/>
         </w:numPr>
-      </w:pPr>
-      <w:r>
+        <w:rPr>
+          <w:b/>
+        </w:rPr>
+      </w:pPr>
+      <w:r>
+        <w:rPr>
+          <w:b/>
+        </w:rPr>
         <w:t>Các nguyên tắc kiểm thử</w:t>
       </w:r>
     </w:p>
@@ -452,7 +464,13 @@
         </w:numPr>
       </w:pPr>
       <w:r>
-        <w:t>Quy trinh kiểm tra cơ bản.</w:t>
+        <w:rPr>
+          <w:b/>
+        </w:rPr>
+        <w:t>Quy trinh kiểm tra cơ bản</w:t>
+      </w:r>
+      <w:r>
+        <w:t>.</w:t>
       </w:r>
     </w:p>
     <w:p>
@@ -790,11 +808,13 @@
         <w:jc w:val="both"/>
         <w:rPr>
           <w:rFonts w:eastAsia="Times New Roman" w:cs="Times New Roman"/>
+          <w:b/>
         </w:rPr>
       </w:pPr>
       <w:r>
         <w:rPr>
           <w:rFonts w:eastAsia="Times New Roman" w:cs="Times New Roman"/>
+          <w:b/>
         </w:rPr>
         <w:t>Psychology Of testing.</w:t>
       </w:r>
@@ -1093,6 +1113,8 @@
         </w:rPr>
         <w:t>Đưa ra các dự đoán về mức độ lỗi trong tương lai</w:t>
       </w:r>
+      <w:bookmarkStart w:id="0" w:name="_GoBack"/>
+      <w:bookmarkEnd w:id="0"/>
     </w:p>
     <w:p>
       <w:pPr>
@@ -1234,8 +1256,6 @@
           <w:rFonts w:eastAsia="Times New Roman" w:cs="Arial"/>
         </w:rPr>
       </w:pPr>
-      <w:bookmarkStart w:id="0" w:name="_GoBack"/>
-      <w:bookmarkEnd w:id="0"/>
       <w:r>
         <w:rPr>
           <w:rFonts w:eastAsia="Times New Roman" w:cs="Arial"/>

</xml_diff>